<commit_message>
forgot the other doc
</commit_message>
<xml_diff>
--- a/studynotes.docx
+++ b/studynotes.docx
@@ -11,55 +11,94 @@
       </w:r>
     </w:p>
     <w:p>
-      <w:pPr>
-        <w:pStyle w:val="Heading3"/>
-      </w:pPr>
-      <w:r>
-        <w:t>HTTP GET</w:t>
+      <w:r>
+        <w:t>Day 1 covered: Git basic</w:t>
+      </w:r>
+      <w:r>
+        <w:t>s practices and notes done.</w:t>
+      </w:r>
+      <w:r>
+        <w:t xml:space="preserve"> Other files sorted and depo updated.</w:t>
       </w:r>
     </w:p>
     <w:p>
       <w:r>
-        <w:t>The </w:t>
-      </w:r>
-      <w:r>
-        <w:rPr>
-          <w:b/>
-          <w:bCs/>
-        </w:rPr>
-        <w:t>Network</w:t>
-      </w:r>
-      <w:r>
-        <w:t xml:space="preserve"> tab shows how the browser and the server communicate. </w:t>
+        <w:t xml:space="preserve">Day 2 covered: </w:t>
+      </w:r>
+      <w:r>
+        <w:t>Studies</w:t>
+      </w:r>
+      <w:r>
+        <w:t xml:space="preserve"> </w:t>
+      </w:r>
+      <w:r>
+        <w:t xml:space="preserve">started at </w:t>
+      </w:r>
+      <w:r>
+        <w:t>fullstackopen.com</w:t>
+      </w:r>
+      <w:r>
+        <w:t xml:space="preserve">. Covered </w:t>
+      </w:r>
+      <w:r>
+        <w:t>these</w:t>
+      </w:r>
+      <w:r>
+        <w:t xml:space="preserve"> bits of </w:t>
+      </w:r>
+      <w:r>
+        <w:t>Fundamentals of Web apps</w:t>
+      </w:r>
+      <w:r>
+        <w:t xml:space="preserve">: </w:t>
       </w:r>
     </w:p>
     <w:p>
-      <w:r>
-        <w:t>In the example, f</w:t>
-      </w:r>
-      <w:r>
-        <w:t xml:space="preserve">irst, the browser sends an HTTP GET request to the server to fetch the HTML code of the page. The </w:t>
-      </w:r>
-      <w:proofErr w:type="spellStart"/>
-      <w:r>
-        <w:t>img</w:t>
-      </w:r>
-      <w:proofErr w:type="spellEnd"/>
-      <w:r>
-        <w:t xml:space="preserve"> tag in the HTML prompts the browser to fetch the image kuva.png. The browser renders the HTML page and the image to the screen.</w:t>
+      <w:pPr>
+        <w:pStyle w:val="ListParagraph"/>
+        <w:numPr>
+          <w:ilvl w:val="0"/>
+          <w:numId w:val="2"/>
+        </w:numPr>
+      </w:pPr>
+      <w:r>
+        <w:t>HTTP GET</w:t>
       </w:r>
     </w:p>
     <w:p>
-      <w:r>
-        <w:t>Even though it is difficult to notice, the HTML page begins to render before the image has been fetched from the server.</w:t>
+      <w:pPr>
+        <w:pStyle w:val="ListParagraph"/>
+        <w:numPr>
+          <w:ilvl w:val="0"/>
+          <w:numId w:val="2"/>
+        </w:numPr>
+      </w:pPr>
+      <w:r>
+        <w:t>Traditional web applications</w:t>
       </w:r>
     </w:p>
     <w:p>
       <w:pPr>
-        <w:pStyle w:val="Heading3"/>
-      </w:pPr>
-      <w:r>
-        <w:t>Traditional web applications</w:t>
+        <w:pStyle w:val="ListParagraph"/>
+        <w:numPr>
+          <w:ilvl w:val="0"/>
+          <w:numId w:val="2"/>
+        </w:numPr>
+      </w:pPr>
+      <w:r>
+        <w:t>Running application logic in the browser</w:t>
+      </w:r>
+    </w:p>
+    <w:p>
+      <w:pPr>
+        <w:pStyle w:val="ListParagraph"/>
+        <w:numPr>
+          <w:ilvl w:val="0"/>
+          <w:numId w:val="2"/>
+        </w:numPr>
+      </w:pPr>
+      <w:r>
+        <w:t>Event handlers and Callback functions</w:t>
       </w:r>
     </w:p>
     <w:p/>
@@ -72,6 +111,243 @@
     </w:sectPr>
   </w:body>
 </w:document>
+</file>
+
+<file path=word/numbering.xml><?xml version="1.0" encoding="utf-8"?>
+<w:numbering xmlns:wpc="http://schemas.microsoft.com/office/word/2010/wordprocessingCanvas" xmlns:cx="http://schemas.microsoft.com/office/drawing/2014/chartex" xmlns:cx1="http://schemas.microsoft.com/office/drawing/2015/9/8/chartex" xmlns:cx2="http://schemas.microsoft.com/office/drawing/2015/10/21/chartex" xmlns:cx3="http://schemas.microsoft.com/office/drawing/2016/5/9/chartex" xmlns:cx4="http://schemas.microsoft.com/office/drawing/2016/5/10/chartex" xmlns:cx5="http://schemas.microsoft.com/office/drawing/2016/5/11/chartex" xmlns:cx6="http://schemas.microsoft.com/office/drawing/2016/5/12/chartex" xmlns:cx7="http://schemas.microsoft.com/office/drawing/2016/5/13/chartex" xmlns:cx8="http://schemas.microsoft.com/office/drawing/2016/5/14/chartex" xmlns:mc="http://schemas.openxmlformats.org/markup-compatibility/2006" xmlns:aink="http://schemas.microsoft.com/office/drawing/2016/ink" xmlns:am3d="http://schemas.microsoft.com/office/drawing/2017/model3d" xmlns:o="urn:schemas-microsoft-com:office:office" xmlns:oel="http://schemas.microsoft.com/office/2019/extlst" xmlns:r="http://schemas.openxmlformats.org/officeDocument/2006/relationships" xmlns:m="http://schemas.openxmlformats.org/officeDocument/2006/math" xmlns:v="urn:schemas-microsoft-com:vml" xmlns:wp14="http://schemas.microsoft.com/office/word/2010/wordprocessingDrawing" xmlns:wp="http://schemas.openxmlformats.org/drawingml/2006/wordprocessingDrawing" xmlns:w10="urn:schemas-microsoft-com:office:word" xmlns:w="http://schemas.openxmlformats.org/wordprocessingml/2006/main" xmlns:w14="http://schemas.microsoft.com/office/word/2010/wordml" xmlns:w15="http://schemas.microsoft.com/office/word/2012/wordml" xmlns:w16cex="http://schemas.microsoft.com/office/word/2018/wordml/cex" xmlns:w16cid="http://schemas.microsoft.com/office/word/2016/wordml/cid" xmlns:w16="http://schemas.microsoft.com/office/word/2018/wordml" xmlns:w16sdtdh="http://schemas.microsoft.com/office/word/2020/wordml/sdtdatahash" xmlns:w16se="http://schemas.microsoft.com/office/word/2015/wordml/symex" xmlns:wpg="http://schemas.microsoft.com/office/word/2010/wordprocessingGroup" xmlns:wpi="http://schemas.microsoft.com/office/word/2010/wordprocessingInk" xmlns:wne="http://schemas.microsoft.com/office/word/2006/wordml" xmlns:wps="http://schemas.microsoft.com/office/word/2010/wordprocessingShape" mc:Ignorable="w14 w15 w16se w16cid w16 w16cex w16sdtdh wp14">
+  <w:abstractNum w:abstractNumId="0" w15:restartNumberingAfterBreak="0">
+    <w:nsid w:val="470C67CA"/>
+    <w:multiLevelType w:val="hybridMultilevel"/>
+    <w:tmpl w:val="1F94DB86"/>
+    <w:lvl w:ilvl="0" w:tplc="04090001">
+      <w:start w:val="1"/>
+      <w:numFmt w:val="bullet"/>
+      <w:lvlText w:val=""/>
+      <w:lvlJc w:val="left"/>
+      <w:pPr>
+        <w:ind w:left="720" w:hanging="360"/>
+      </w:pPr>
+      <w:rPr>
+        <w:rFonts w:ascii="Symbol" w:hAnsi="Symbol" w:hint="default"/>
+      </w:rPr>
+    </w:lvl>
+    <w:lvl w:ilvl="1" w:tplc="04090003" w:tentative="1">
+      <w:start w:val="1"/>
+      <w:numFmt w:val="bullet"/>
+      <w:lvlText w:val="o"/>
+      <w:lvlJc w:val="left"/>
+      <w:pPr>
+        <w:ind w:left="1440" w:hanging="360"/>
+      </w:pPr>
+      <w:rPr>
+        <w:rFonts w:ascii="Courier New" w:hAnsi="Courier New" w:cs="Courier New" w:hint="default"/>
+      </w:rPr>
+    </w:lvl>
+    <w:lvl w:ilvl="2" w:tplc="04090005" w:tentative="1">
+      <w:start w:val="1"/>
+      <w:numFmt w:val="bullet"/>
+      <w:lvlText w:val=""/>
+      <w:lvlJc w:val="left"/>
+      <w:pPr>
+        <w:ind w:left="2160" w:hanging="360"/>
+      </w:pPr>
+      <w:rPr>
+        <w:rFonts w:ascii="Wingdings" w:hAnsi="Wingdings" w:hint="default"/>
+      </w:rPr>
+    </w:lvl>
+    <w:lvl w:ilvl="3" w:tplc="04090001" w:tentative="1">
+      <w:start w:val="1"/>
+      <w:numFmt w:val="bullet"/>
+      <w:lvlText w:val=""/>
+      <w:lvlJc w:val="left"/>
+      <w:pPr>
+        <w:ind w:left="2880" w:hanging="360"/>
+      </w:pPr>
+      <w:rPr>
+        <w:rFonts w:ascii="Symbol" w:hAnsi="Symbol" w:hint="default"/>
+      </w:rPr>
+    </w:lvl>
+    <w:lvl w:ilvl="4" w:tplc="04090003" w:tentative="1">
+      <w:start w:val="1"/>
+      <w:numFmt w:val="bullet"/>
+      <w:lvlText w:val="o"/>
+      <w:lvlJc w:val="left"/>
+      <w:pPr>
+        <w:ind w:left="3600" w:hanging="360"/>
+      </w:pPr>
+      <w:rPr>
+        <w:rFonts w:ascii="Courier New" w:hAnsi="Courier New" w:cs="Courier New" w:hint="default"/>
+      </w:rPr>
+    </w:lvl>
+    <w:lvl w:ilvl="5" w:tplc="04090005" w:tentative="1">
+      <w:start w:val="1"/>
+      <w:numFmt w:val="bullet"/>
+      <w:lvlText w:val=""/>
+      <w:lvlJc w:val="left"/>
+      <w:pPr>
+        <w:ind w:left="4320" w:hanging="360"/>
+      </w:pPr>
+      <w:rPr>
+        <w:rFonts w:ascii="Wingdings" w:hAnsi="Wingdings" w:hint="default"/>
+      </w:rPr>
+    </w:lvl>
+    <w:lvl w:ilvl="6" w:tplc="04090001" w:tentative="1">
+      <w:start w:val="1"/>
+      <w:numFmt w:val="bullet"/>
+      <w:lvlText w:val=""/>
+      <w:lvlJc w:val="left"/>
+      <w:pPr>
+        <w:ind w:left="5040" w:hanging="360"/>
+      </w:pPr>
+      <w:rPr>
+        <w:rFonts w:ascii="Symbol" w:hAnsi="Symbol" w:hint="default"/>
+      </w:rPr>
+    </w:lvl>
+    <w:lvl w:ilvl="7" w:tplc="04090003" w:tentative="1">
+      <w:start w:val="1"/>
+      <w:numFmt w:val="bullet"/>
+      <w:lvlText w:val="o"/>
+      <w:lvlJc w:val="left"/>
+      <w:pPr>
+        <w:ind w:left="5760" w:hanging="360"/>
+      </w:pPr>
+      <w:rPr>
+        <w:rFonts w:ascii="Courier New" w:hAnsi="Courier New" w:cs="Courier New" w:hint="default"/>
+      </w:rPr>
+    </w:lvl>
+    <w:lvl w:ilvl="8" w:tplc="04090005" w:tentative="1">
+      <w:start w:val="1"/>
+      <w:numFmt w:val="bullet"/>
+      <w:lvlText w:val=""/>
+      <w:lvlJc w:val="left"/>
+      <w:pPr>
+        <w:ind w:left="6480" w:hanging="360"/>
+      </w:pPr>
+      <w:rPr>
+        <w:rFonts w:ascii="Wingdings" w:hAnsi="Wingdings" w:hint="default"/>
+      </w:rPr>
+    </w:lvl>
+  </w:abstractNum>
+  <w:abstractNum w:abstractNumId="1" w15:restartNumberingAfterBreak="0">
+    <w:nsid w:val="570C265D"/>
+    <w:multiLevelType w:val="hybridMultilevel"/>
+    <w:tmpl w:val="F18E6036"/>
+    <w:lvl w:ilvl="0" w:tplc="04090001">
+      <w:start w:val="1"/>
+      <w:numFmt w:val="bullet"/>
+      <w:lvlText w:val=""/>
+      <w:lvlJc w:val="left"/>
+      <w:pPr>
+        <w:ind w:left="720" w:hanging="360"/>
+      </w:pPr>
+      <w:rPr>
+        <w:rFonts w:ascii="Symbol" w:hAnsi="Symbol" w:hint="default"/>
+      </w:rPr>
+    </w:lvl>
+    <w:lvl w:ilvl="1" w:tplc="04090003" w:tentative="1">
+      <w:start w:val="1"/>
+      <w:numFmt w:val="bullet"/>
+      <w:lvlText w:val="o"/>
+      <w:lvlJc w:val="left"/>
+      <w:pPr>
+        <w:ind w:left="1440" w:hanging="360"/>
+      </w:pPr>
+      <w:rPr>
+        <w:rFonts w:ascii="Courier New" w:hAnsi="Courier New" w:cs="Courier New" w:hint="default"/>
+      </w:rPr>
+    </w:lvl>
+    <w:lvl w:ilvl="2" w:tplc="04090005" w:tentative="1">
+      <w:start w:val="1"/>
+      <w:numFmt w:val="bullet"/>
+      <w:lvlText w:val=""/>
+      <w:lvlJc w:val="left"/>
+      <w:pPr>
+        <w:ind w:left="2160" w:hanging="360"/>
+      </w:pPr>
+      <w:rPr>
+        <w:rFonts w:ascii="Wingdings" w:hAnsi="Wingdings" w:hint="default"/>
+      </w:rPr>
+    </w:lvl>
+    <w:lvl w:ilvl="3" w:tplc="04090001" w:tentative="1">
+      <w:start w:val="1"/>
+      <w:numFmt w:val="bullet"/>
+      <w:lvlText w:val=""/>
+      <w:lvlJc w:val="left"/>
+      <w:pPr>
+        <w:ind w:left="2880" w:hanging="360"/>
+      </w:pPr>
+      <w:rPr>
+        <w:rFonts w:ascii="Symbol" w:hAnsi="Symbol" w:hint="default"/>
+      </w:rPr>
+    </w:lvl>
+    <w:lvl w:ilvl="4" w:tplc="04090003" w:tentative="1">
+      <w:start w:val="1"/>
+      <w:numFmt w:val="bullet"/>
+      <w:lvlText w:val="o"/>
+      <w:lvlJc w:val="left"/>
+      <w:pPr>
+        <w:ind w:left="3600" w:hanging="360"/>
+      </w:pPr>
+      <w:rPr>
+        <w:rFonts w:ascii="Courier New" w:hAnsi="Courier New" w:cs="Courier New" w:hint="default"/>
+      </w:rPr>
+    </w:lvl>
+    <w:lvl w:ilvl="5" w:tplc="04090005" w:tentative="1">
+      <w:start w:val="1"/>
+      <w:numFmt w:val="bullet"/>
+      <w:lvlText w:val=""/>
+      <w:lvlJc w:val="left"/>
+      <w:pPr>
+        <w:ind w:left="4320" w:hanging="360"/>
+      </w:pPr>
+      <w:rPr>
+        <w:rFonts w:ascii="Wingdings" w:hAnsi="Wingdings" w:hint="default"/>
+      </w:rPr>
+    </w:lvl>
+    <w:lvl w:ilvl="6" w:tplc="04090001" w:tentative="1">
+      <w:start w:val="1"/>
+      <w:numFmt w:val="bullet"/>
+      <w:lvlText w:val=""/>
+      <w:lvlJc w:val="left"/>
+      <w:pPr>
+        <w:ind w:left="5040" w:hanging="360"/>
+      </w:pPr>
+      <w:rPr>
+        <w:rFonts w:ascii="Symbol" w:hAnsi="Symbol" w:hint="default"/>
+      </w:rPr>
+    </w:lvl>
+    <w:lvl w:ilvl="7" w:tplc="04090003" w:tentative="1">
+      <w:start w:val="1"/>
+      <w:numFmt w:val="bullet"/>
+      <w:lvlText w:val="o"/>
+      <w:lvlJc w:val="left"/>
+      <w:pPr>
+        <w:ind w:left="5760" w:hanging="360"/>
+      </w:pPr>
+      <w:rPr>
+        <w:rFonts w:ascii="Courier New" w:hAnsi="Courier New" w:cs="Courier New" w:hint="default"/>
+      </w:rPr>
+    </w:lvl>
+    <w:lvl w:ilvl="8" w:tplc="04090005" w:tentative="1">
+      <w:start w:val="1"/>
+      <w:numFmt w:val="bullet"/>
+      <w:lvlText w:val=""/>
+      <w:lvlJc w:val="left"/>
+      <w:pPr>
+        <w:ind w:left="6480" w:hanging="360"/>
+      </w:pPr>
+      <w:rPr>
+        <w:rFonts w:ascii="Wingdings" w:hAnsi="Wingdings" w:hint="default"/>
+      </w:rPr>
+    </w:lvl>
+  </w:abstractNum>
+  <w:num w:numId="1" w16cid:durableId="375545820">
+    <w:abstractNumId w:val="0"/>
+  </w:num>
+  <w:num w:numId="2" w16cid:durableId="966162251">
+    <w:abstractNumId w:val="1"/>
+  </w:num>
+</w:numbering>
 </file>
 
 <file path=word/styles.xml><?xml version="1.0" encoding="utf-8"?>
@@ -629,6 +905,17 @@
       <w:szCs w:val="24"/>
     </w:rPr>
   </w:style>
+  <w:style w:type="paragraph" w:styleId="ListParagraph">
+    <w:name w:val="List Paragraph"/>
+    <w:basedOn w:val="Normal"/>
+    <w:uiPriority w:val="34"/>
+    <w:qFormat/>
+    <w:rsid w:val="000011FB"/>
+    <w:pPr>
+      <w:ind w:left="720"/>
+      <w:contextualSpacing/>
+    </w:pPr>
+  </w:style>
 </w:styles>
 </file>
 

</xml_diff>

<commit_message>
added study day 3 notes
</commit_message>
<xml_diff>
--- a/studynotes.docx
+++ b/studynotes.docx
@@ -47,10 +47,7 @@
         <w:t xml:space="preserve"> bits of </w:t>
       </w:r>
       <w:r>
-        <w:t>Fundamentals of Web apps</w:t>
-      </w:r>
-      <w:r>
-        <w:t xml:space="preserve">: </w:t>
+        <w:t xml:space="preserve">Fundamentals of Web apps: </w:t>
       </w:r>
     </w:p>
     <w:p>
@@ -99,6 +96,80 @@
       </w:pPr>
       <w:r>
         <w:t>Event handlers and Callback functions</w:t>
+      </w:r>
+    </w:p>
+    <w:p>
+      <w:r>
+        <w:t xml:space="preserve">Day 3 covered: </w:t>
+      </w:r>
+      <w:r>
+        <w:t xml:space="preserve">Continued with </w:t>
+      </w:r>
+      <w:r>
+        <w:t>Fundamentals of Web apps</w:t>
+      </w:r>
+      <w:r>
+        <w:t xml:space="preserve">: </w:t>
+      </w:r>
+    </w:p>
+    <w:p>
+      <w:pPr>
+        <w:pStyle w:val="ListParagraph"/>
+        <w:numPr>
+          <w:ilvl w:val="0"/>
+          <w:numId w:val="3"/>
+        </w:numPr>
+      </w:pPr>
+      <w:r>
+        <w:t>Dom-Api</w:t>
+      </w:r>
+    </w:p>
+    <w:p>
+      <w:pPr>
+        <w:pStyle w:val="ListParagraph"/>
+        <w:numPr>
+          <w:ilvl w:val="0"/>
+          <w:numId w:val="3"/>
+        </w:numPr>
+      </w:pPr>
+      <w:r>
+        <w:t>manipulating document object from console</w:t>
+      </w:r>
+    </w:p>
+    <w:p>
+      <w:pPr>
+        <w:pStyle w:val="ListParagraph"/>
+        <w:numPr>
+          <w:ilvl w:val="0"/>
+          <w:numId w:val="3"/>
+        </w:numPr>
+      </w:pPr>
+      <w:r>
+        <w:t>jumped over CSS (already studied)</w:t>
+      </w:r>
+    </w:p>
+    <w:p>
+      <w:pPr>
+        <w:pStyle w:val="ListParagraph"/>
+        <w:numPr>
+          <w:ilvl w:val="0"/>
+          <w:numId w:val="3"/>
+        </w:numPr>
+      </w:pPr>
+      <w:r>
+        <w:t xml:space="preserve">plus </w:t>
+      </w:r>
+      <w:r>
+        <w:t xml:space="preserve">Loading a page containing JavaScript </w:t>
+      </w:r>
+      <w:r>
+        <w:t>–</w:t>
+      </w:r>
+      <w:r>
+        <w:t xml:space="preserve"> review</w:t>
+      </w:r>
+      <w:r>
+        <w:t>.</w:t>
       </w:r>
     </w:p>
     <w:p/>
@@ -116,6 +187,119 @@
 <file path=word/numbering.xml><?xml version="1.0" encoding="utf-8"?>
 <w:numbering xmlns:wpc="http://schemas.microsoft.com/office/word/2010/wordprocessingCanvas" xmlns:cx="http://schemas.microsoft.com/office/drawing/2014/chartex" xmlns:cx1="http://schemas.microsoft.com/office/drawing/2015/9/8/chartex" xmlns:cx2="http://schemas.microsoft.com/office/drawing/2015/10/21/chartex" xmlns:cx3="http://schemas.microsoft.com/office/drawing/2016/5/9/chartex" xmlns:cx4="http://schemas.microsoft.com/office/drawing/2016/5/10/chartex" xmlns:cx5="http://schemas.microsoft.com/office/drawing/2016/5/11/chartex" xmlns:cx6="http://schemas.microsoft.com/office/drawing/2016/5/12/chartex" xmlns:cx7="http://schemas.microsoft.com/office/drawing/2016/5/13/chartex" xmlns:cx8="http://schemas.microsoft.com/office/drawing/2016/5/14/chartex" xmlns:mc="http://schemas.openxmlformats.org/markup-compatibility/2006" xmlns:aink="http://schemas.microsoft.com/office/drawing/2016/ink" xmlns:am3d="http://schemas.microsoft.com/office/drawing/2017/model3d" xmlns:o="urn:schemas-microsoft-com:office:office" xmlns:oel="http://schemas.microsoft.com/office/2019/extlst" xmlns:r="http://schemas.openxmlformats.org/officeDocument/2006/relationships" xmlns:m="http://schemas.openxmlformats.org/officeDocument/2006/math" xmlns:v="urn:schemas-microsoft-com:vml" xmlns:wp14="http://schemas.microsoft.com/office/word/2010/wordprocessingDrawing" xmlns:wp="http://schemas.openxmlformats.org/drawingml/2006/wordprocessingDrawing" xmlns:w10="urn:schemas-microsoft-com:office:word" xmlns:w="http://schemas.openxmlformats.org/wordprocessingml/2006/main" xmlns:w14="http://schemas.microsoft.com/office/word/2010/wordml" xmlns:w15="http://schemas.microsoft.com/office/word/2012/wordml" xmlns:w16cex="http://schemas.microsoft.com/office/word/2018/wordml/cex" xmlns:w16cid="http://schemas.microsoft.com/office/word/2016/wordml/cid" xmlns:w16="http://schemas.microsoft.com/office/word/2018/wordml" xmlns:w16sdtdh="http://schemas.microsoft.com/office/word/2020/wordml/sdtdatahash" xmlns:w16se="http://schemas.microsoft.com/office/word/2015/wordml/symex" xmlns:wpg="http://schemas.microsoft.com/office/word/2010/wordprocessingGroup" xmlns:wpi="http://schemas.microsoft.com/office/word/2010/wordprocessingInk" xmlns:wne="http://schemas.microsoft.com/office/word/2006/wordml" xmlns:wps="http://schemas.microsoft.com/office/word/2010/wordprocessingShape" mc:Ignorable="w14 w15 w16se w16cid w16 w16cex w16sdtdh wp14">
   <w:abstractNum w:abstractNumId="0" w15:restartNumberingAfterBreak="0">
+    <w:nsid w:val="3F394090"/>
+    <w:multiLevelType w:val="hybridMultilevel"/>
+    <w:tmpl w:val="0B089B90"/>
+    <w:lvl w:ilvl="0" w:tplc="04090001">
+      <w:start w:val="1"/>
+      <w:numFmt w:val="bullet"/>
+      <w:lvlText w:val=""/>
+      <w:lvlJc w:val="left"/>
+      <w:pPr>
+        <w:ind w:left="720" w:hanging="360"/>
+      </w:pPr>
+      <w:rPr>
+        <w:rFonts w:ascii="Symbol" w:hAnsi="Symbol" w:hint="default"/>
+      </w:rPr>
+    </w:lvl>
+    <w:lvl w:ilvl="1" w:tplc="04090003" w:tentative="1">
+      <w:start w:val="1"/>
+      <w:numFmt w:val="bullet"/>
+      <w:lvlText w:val="o"/>
+      <w:lvlJc w:val="left"/>
+      <w:pPr>
+        <w:ind w:left="1440" w:hanging="360"/>
+      </w:pPr>
+      <w:rPr>
+        <w:rFonts w:ascii="Courier New" w:hAnsi="Courier New" w:cs="Courier New" w:hint="default"/>
+      </w:rPr>
+    </w:lvl>
+    <w:lvl w:ilvl="2" w:tplc="04090005" w:tentative="1">
+      <w:start w:val="1"/>
+      <w:numFmt w:val="bullet"/>
+      <w:lvlText w:val=""/>
+      <w:lvlJc w:val="left"/>
+      <w:pPr>
+        <w:ind w:left="2160" w:hanging="360"/>
+      </w:pPr>
+      <w:rPr>
+        <w:rFonts w:ascii="Wingdings" w:hAnsi="Wingdings" w:hint="default"/>
+      </w:rPr>
+    </w:lvl>
+    <w:lvl w:ilvl="3" w:tplc="04090001" w:tentative="1">
+      <w:start w:val="1"/>
+      <w:numFmt w:val="bullet"/>
+      <w:lvlText w:val=""/>
+      <w:lvlJc w:val="left"/>
+      <w:pPr>
+        <w:ind w:left="2880" w:hanging="360"/>
+      </w:pPr>
+      <w:rPr>
+        <w:rFonts w:ascii="Symbol" w:hAnsi="Symbol" w:hint="default"/>
+      </w:rPr>
+    </w:lvl>
+    <w:lvl w:ilvl="4" w:tplc="04090003" w:tentative="1">
+      <w:start w:val="1"/>
+      <w:numFmt w:val="bullet"/>
+      <w:lvlText w:val="o"/>
+      <w:lvlJc w:val="left"/>
+      <w:pPr>
+        <w:ind w:left="3600" w:hanging="360"/>
+      </w:pPr>
+      <w:rPr>
+        <w:rFonts w:ascii="Courier New" w:hAnsi="Courier New" w:cs="Courier New" w:hint="default"/>
+      </w:rPr>
+    </w:lvl>
+    <w:lvl w:ilvl="5" w:tplc="04090005" w:tentative="1">
+      <w:start w:val="1"/>
+      <w:numFmt w:val="bullet"/>
+      <w:lvlText w:val=""/>
+      <w:lvlJc w:val="left"/>
+      <w:pPr>
+        <w:ind w:left="4320" w:hanging="360"/>
+      </w:pPr>
+      <w:rPr>
+        <w:rFonts w:ascii="Wingdings" w:hAnsi="Wingdings" w:hint="default"/>
+      </w:rPr>
+    </w:lvl>
+    <w:lvl w:ilvl="6" w:tplc="04090001" w:tentative="1">
+      <w:start w:val="1"/>
+      <w:numFmt w:val="bullet"/>
+      <w:lvlText w:val=""/>
+      <w:lvlJc w:val="left"/>
+      <w:pPr>
+        <w:ind w:left="5040" w:hanging="360"/>
+      </w:pPr>
+      <w:rPr>
+        <w:rFonts w:ascii="Symbol" w:hAnsi="Symbol" w:hint="default"/>
+      </w:rPr>
+    </w:lvl>
+    <w:lvl w:ilvl="7" w:tplc="04090003" w:tentative="1">
+      <w:start w:val="1"/>
+      <w:numFmt w:val="bullet"/>
+      <w:lvlText w:val="o"/>
+      <w:lvlJc w:val="left"/>
+      <w:pPr>
+        <w:ind w:left="5760" w:hanging="360"/>
+      </w:pPr>
+      <w:rPr>
+        <w:rFonts w:ascii="Courier New" w:hAnsi="Courier New" w:cs="Courier New" w:hint="default"/>
+      </w:rPr>
+    </w:lvl>
+    <w:lvl w:ilvl="8" w:tplc="04090005" w:tentative="1">
+      <w:start w:val="1"/>
+      <w:numFmt w:val="bullet"/>
+      <w:lvlText w:val=""/>
+      <w:lvlJc w:val="left"/>
+      <w:pPr>
+        <w:ind w:left="6480" w:hanging="360"/>
+      </w:pPr>
+      <w:rPr>
+        <w:rFonts w:ascii="Wingdings" w:hAnsi="Wingdings" w:hint="default"/>
+      </w:rPr>
+    </w:lvl>
+  </w:abstractNum>
+  <w:abstractNum w:abstractNumId="1" w15:restartNumberingAfterBreak="0">
     <w:nsid w:val="470C67CA"/>
     <w:multiLevelType w:val="hybridMultilevel"/>
     <w:tmpl w:val="1F94DB86"/>
@@ -228,7 +412,7 @@
       </w:rPr>
     </w:lvl>
   </w:abstractNum>
-  <w:abstractNum w:abstractNumId="1" w15:restartNumberingAfterBreak="0">
+  <w:abstractNum w:abstractNumId="2" w15:restartNumberingAfterBreak="0">
     <w:nsid w:val="570C265D"/>
     <w:multiLevelType w:val="hybridMultilevel"/>
     <w:tmpl w:val="F18E6036"/>
@@ -342,10 +526,13 @@
     </w:lvl>
   </w:abstractNum>
   <w:num w:numId="1" w16cid:durableId="375545820">
-    <w:abstractNumId w:val="0"/>
+    <w:abstractNumId w:val="1"/>
   </w:num>
   <w:num w:numId="2" w16cid:durableId="966162251">
-    <w:abstractNumId w:val="1"/>
+    <w:abstractNumId w:val="2"/>
+  </w:num>
+  <w:num w:numId="3" w16cid:durableId="199048414">
+    <w:abstractNumId w:val="0"/>
   </w:num>
 </w:numbering>
 </file>

</xml_diff>